<commit_message>
Revised spec document to match spec images and specsheet
Signed-off-by: Joey Triska <jdtriska@gmail.com>
</commit_message>
<xml_diff>
--- a/2011_2012/Apr4Apr18Cycle/Design 2/Design Spec.docx
+++ b/2011_2012/Apr4Apr18Cycle/Design 2/Design Spec.docx
@@ -1,6 +1,6 @@
 
 <file path=word/document.xml><?xml version="1.0" encoding="utf-8"?>
-<w:document xmlns:mo="http://schemas.microsoft.com/office/mac/office/2008/main" xmlns:ve="http://schemas.openxmlformats.org/markup-compatibility/2006" xmlns:mv="urn:schemas-microsoft-com:mac:vml" xmlns:o="urn:schemas-microsoft-com:office:office" xmlns:r="http://schemas.openxmlformats.org/officeDocument/2006/relationships" xmlns:m="http://schemas.openxmlformats.org/officeDocument/2006/math" xmlns:v="urn:schemas-microsoft-com:vml" xmlns:wp="http://schemas.openxmlformats.org/drawingml/2006/wordprocessingDrawing" xmlns:w10="urn:schemas-microsoft-com:office:word" xmlns:w="http://schemas.openxmlformats.org/wordprocessingml/2006/main" xmlns:wne="http://schemas.microsoft.com/office/word/2006/wordml">
+<w:document xmlns:wpc="http://schemas.microsoft.com/office/word/2010/wordprocessingCanvas" xmlns:mc="http://schemas.openxmlformats.org/markup-compatibility/2006" xmlns:o="urn:schemas-microsoft-com:office:office" xmlns:r="http://schemas.openxmlformats.org/officeDocument/2006/relationships" xmlns:m="http://schemas.openxmlformats.org/officeDocument/2006/math" xmlns:v="urn:schemas-microsoft-com:vml" xmlns:wp14="http://schemas.microsoft.com/office/word/2010/wordprocessingDrawing" xmlns:wp="http://schemas.openxmlformats.org/drawingml/2006/wordprocessingDrawing" xmlns:w10="urn:schemas-microsoft-com:office:word" xmlns:w="http://schemas.openxmlformats.org/wordprocessingml/2006/main" xmlns:w14="http://schemas.microsoft.com/office/word/2010/wordml" xmlns:wpg="http://schemas.microsoft.com/office/word/2010/wordprocessingGroup" xmlns:wpi="http://schemas.microsoft.com/office/word/2010/wordprocessingInk" xmlns:wne="http://schemas.microsoft.com/office/word/2006/wordml" xmlns:wps="http://schemas.microsoft.com/office/word/2010/wordprocessingShape" mc:Ignorable="w14 wp14">
   <w:body>
     <w:p>
       <w:pPr>
@@ -136,21 +136,12 @@
           <w:szCs w:val="19"/>
         </w:rPr>
       </w:pPr>
-      <w:proofErr w:type="gramStart"/>
-      <w:r>
-        <w:rPr>
-          <w:rFonts w:ascii="Delicious-Roman" w:hAnsi="Delicious-Roman"/>
-          <w:szCs w:val="19"/>
-        </w:rPr>
-        <w:t>Audio from conversations that you are not currently in are</w:t>
-      </w:r>
-      <w:proofErr w:type="gramEnd"/>
-      <w:r>
-        <w:rPr>
-          <w:rFonts w:ascii="Delicious-Roman" w:hAnsi="Delicious-Roman"/>
-          <w:szCs w:val="19"/>
-        </w:rPr>
-        <w:t xml:space="preserve"> </w:t>
+      <w:r>
+        <w:rPr>
+          <w:rFonts w:ascii="Delicious-Roman" w:hAnsi="Delicious-Roman"/>
+          <w:szCs w:val="19"/>
+        </w:rPr>
+        <w:t xml:space="preserve">Audio from conversations that you are not currently in are </w:t>
       </w:r>
       <w:proofErr w:type="spellStart"/>
       <w:r>
@@ -273,14 +264,21 @@
           <w:rFonts w:ascii="Delicious-Roman" w:hAnsi="Delicious-Roman"/>
           <w:szCs w:val="19"/>
         </w:rPr>
-        <w:t>hoever is speaking will have a yellow "halo" highlight to his/her icon</w:t>
-      </w:r>
-      <w:r>
-        <w:rPr>
-          <w:rFonts w:ascii="Delicious-Roman" w:hAnsi="Delicious-Roman"/>
-          <w:szCs w:val="19"/>
-        </w:rPr>
-        <w:t>.</w:t>
+        <w:t>hoever is speaking will have a</w:t>
+      </w:r>
+      <w:r>
+        <w:rPr>
+          <w:rFonts w:ascii="Delicious-Roman" w:hAnsi="Delicious-Roman"/>
+          <w:szCs w:val="19"/>
+        </w:rPr>
+        <w:t xml:space="preserve"> "halo" highlight to his/her icon</w:t>
+      </w:r>
+      <w:r>
+        <w:rPr>
+          <w:rFonts w:ascii="Delicious-Roman" w:hAnsi="Delicious-Roman"/>
+          <w:szCs w:val="19"/>
+        </w:rPr>
+        <w:t xml:space="preserve"> the same color as their border.</w:t>
       </w:r>
     </w:p>
     <w:p>
@@ -308,14 +306,28 @@
           <w:rFonts w:ascii="Delicious-Roman" w:hAnsi="Delicious-Roman"/>
           <w:szCs w:val="19"/>
         </w:rPr>
-        <w:t>hichever conversation the user is in will have the same yellow border</w:t>
-      </w:r>
-      <w:r>
-        <w:rPr>
-          <w:rFonts w:ascii="Delicious-Roman" w:hAnsi="Delicious-Roman"/>
-          <w:szCs w:val="19"/>
-        </w:rPr>
-        <w:t>.</w:t>
+        <w:t xml:space="preserve">hichever conversation the user </w:t>
+      </w:r>
+      <w:r>
+        <w:rPr>
+          <w:rFonts w:ascii="Delicious-Roman" w:hAnsi="Delicious-Roman"/>
+          <w:szCs w:val="19"/>
+        </w:rPr>
+        <w:t xml:space="preserve">is in will have the same </w:t>
+      </w:r>
+      <w:r>
+        <w:rPr>
+          <w:rFonts w:ascii="Delicious-Roman" w:hAnsi="Delicious-Roman"/>
+          <w:szCs w:val="19"/>
+        </w:rPr>
+        <w:t>border</w:t>
+      </w:r>
+      <w:r>
+        <w:rPr>
+          <w:rFonts w:ascii="Delicious-Roman" w:hAnsi="Delicious-Roman"/>
+          <w:szCs w:val="19"/>
+        </w:rPr>
+        <w:t>, colored off white</w:t>
       </w:r>
     </w:p>
     <w:p>
@@ -364,14 +376,42 @@
           <w:rFonts w:ascii="Delicious-Roman" w:hAnsi="Delicious-Roman"/>
           <w:szCs w:val="19"/>
         </w:rPr>
-        <w:t>ide conversation icons will have a light grey background and the main icon wi</w:t>
-      </w:r>
-      <w:r>
-        <w:rPr>
-          <w:rFonts w:ascii="Delicious-Roman" w:hAnsi="Delicious-Roman"/>
-          <w:szCs w:val="19"/>
-        </w:rPr>
-        <w:t>ll have a dark grey background. The main icon will no longer say “main” and instead have squares like the other icons.</w:t>
+        <w:t xml:space="preserve">ide conversation icons will have a </w:t>
+      </w:r>
+      <w:r>
+        <w:rPr>
+          <w:rFonts w:ascii="Delicious-Roman" w:hAnsi="Delicious-Roman"/>
+          <w:szCs w:val="19"/>
+        </w:rPr>
+        <w:t>dark grey</w:t>
+      </w:r>
+      <w:r>
+        <w:rPr>
+          <w:rFonts w:ascii="Delicious-Roman" w:hAnsi="Delicious-Roman"/>
+          <w:szCs w:val="19"/>
+        </w:rPr>
+        <w:t xml:space="preserve"> background and the main icon wi</w:t>
+      </w:r>
+      <w:r>
+        <w:rPr>
+          <w:rFonts w:ascii="Delicious-Roman" w:hAnsi="Delicious-Roman"/>
+          <w:szCs w:val="19"/>
+        </w:rPr>
+        <w:t xml:space="preserve">ll have a </w:t>
+      </w:r>
+      <w:r>
+        <w:rPr>
+          <w:rFonts w:ascii="Delicious-Roman" w:hAnsi="Delicious-Roman"/>
+          <w:szCs w:val="19"/>
+        </w:rPr>
+        <w:t>light grey</w:t>
+      </w:r>
+      <w:r>
+        <w:rPr>
+          <w:rFonts w:ascii="Delicious-Roman" w:hAnsi="Delicious-Roman"/>
+          <w:szCs w:val="19"/>
+        </w:rPr>
+        <w:t xml:space="preserve"> background. The main icon will no longer say “main” and instead have squares like the other icons.</w:t>
       </w:r>
     </w:p>
     <w:p>
@@ -406,12 +446,12 @@
               <wp:posOffset>2743200</wp:posOffset>
             </wp:positionH>
             <wp:positionV relativeFrom="paragraph">
-              <wp:posOffset>19685</wp:posOffset>
+              <wp:posOffset>15240</wp:posOffset>
             </wp:positionV>
-            <wp:extent cx="2552700" cy="4254500"/>
-            <wp:effectExtent l="25400" t="0" r="0" b="0"/>
+            <wp:extent cx="2552065" cy="4254500"/>
+            <wp:effectExtent l="0" t="0" r="0" b="0"/>
             <wp:wrapSquare wrapText="bothSides"/>
-            <wp:docPr id="6" name="Picture 2" descr="newconference.png"/>
+            <wp:docPr id="6" name="Picture 2"/>
             <wp:cNvGraphicFramePr>
               <a:graphicFrameLocks xmlns:a="http://schemas.openxmlformats.org/drawingml/2006/main" noChangeAspect="1"/>
             </wp:cNvGraphicFramePr>
@@ -423,7 +463,13 @@
                     <pic:cNvPicPr/>
                   </pic:nvPicPr>
                   <pic:blipFill>
-                    <a:blip r:embed="rId5"/>
+                    <a:blip r:embed="rId6">
+                      <a:extLst>
+                        <a:ext uri="{28A0092B-C50C-407E-A947-70E740481C1C}">
+                          <a14:useLocalDpi xmlns:a14="http://schemas.microsoft.com/office/drawing/2010/main" val="0"/>
+                        </a:ext>
+                      </a:extLst>
+                    </a:blip>
                     <a:stretch>
                       <a:fillRect/>
                     </a:stretch>
@@ -431,7 +477,7 @@
                   <pic:spPr>
                     <a:xfrm>
                       <a:off x="0" y="0"/>
-                      <a:ext cx="2552700" cy="4254500"/>
+                      <a:ext cx="2552065" cy="4254500"/>
                     </a:xfrm>
                     <a:prstGeom prst="rect">
                       <a:avLst/>
@@ -928,15 +974,15 @@
           <wp:anchor distT="0" distB="0" distL="114300" distR="114300" simplePos="0" relativeHeight="251658240" behindDoc="0" locked="0" layoutInCell="1" allowOverlap="1">
             <wp:simplePos x="0" y="0"/>
             <wp:positionH relativeFrom="column">
-              <wp:posOffset>-228600</wp:posOffset>
+              <wp:posOffset>-227330</wp:posOffset>
             </wp:positionH>
             <wp:positionV relativeFrom="paragraph">
-              <wp:posOffset>133985</wp:posOffset>
+              <wp:posOffset>129540</wp:posOffset>
             </wp:positionV>
-            <wp:extent cx="2481580" cy="4131310"/>
-            <wp:effectExtent l="25400" t="0" r="7620" b="0"/>
+            <wp:extent cx="2478405" cy="4131310"/>
+            <wp:effectExtent l="0" t="0" r="0" b="0"/>
             <wp:wrapSquare wrapText="bothSides"/>
-            <wp:docPr id="7" name="Picture 4" descr="newconference-invite.png"/>
+            <wp:docPr id="7" name="Picture 4"/>
             <wp:cNvGraphicFramePr>
               <a:graphicFrameLocks xmlns:a="http://schemas.openxmlformats.org/drawingml/2006/main" noChangeAspect="1"/>
             </wp:cNvGraphicFramePr>
@@ -948,7 +994,13 @@
                     <pic:cNvPicPr/>
                   </pic:nvPicPr>
                   <pic:blipFill>
-                    <a:blip r:embed="rId6"/>
+                    <a:blip r:embed="rId7">
+                      <a:extLst>
+                        <a:ext uri="{28A0092B-C50C-407E-A947-70E740481C1C}">
+                          <a14:useLocalDpi xmlns:a14="http://schemas.microsoft.com/office/drawing/2010/main" val="0"/>
+                        </a:ext>
+                      </a:extLst>
+                    </a:blip>
                     <a:stretch>
                       <a:fillRect/>
                     </a:stretch>
@@ -956,7 +1008,7 @@
                   <pic:spPr>
                     <a:xfrm>
                       <a:off x="0" y="0"/>
-                      <a:ext cx="2481580" cy="4131310"/>
+                      <a:ext cx="2478405" cy="4131310"/>
                     </a:xfrm>
                     <a:prstGeom prst="rect">
                       <a:avLst/>
@@ -1153,7 +1205,16 @@
           <w:rFonts w:ascii="Delicious-Roman" w:hAnsi="Delicious-Roman"/>
           <w:szCs w:val="19"/>
         </w:rPr>
-        <w:t xml:space="preserve"> "accept here" so that the user can choose which conversation will be destroyed</w:t>
+        <w:t xml:space="preserve"> "accept here" </w:t>
+      </w:r>
+      <w:bookmarkStart w:id="0" w:name="_GoBack"/>
+      <w:bookmarkEnd w:id="0"/>
+      <w:r>
+        <w:rPr>
+          <w:rFonts w:ascii="Delicious-Roman" w:hAnsi="Delicious-Roman"/>
+          <w:szCs w:val="19"/>
+        </w:rPr>
+        <w:t>so that the user can choose which conversation will be destroyed</w:t>
       </w:r>
       <w:r>
         <w:rPr>
@@ -1251,7 +1312,15 @@
           <w:rFonts w:ascii="Delicious-Roman" w:hAnsi="Delicious-Roman"/>
           <w:szCs w:val="21"/>
         </w:rPr>
-        <w:t xml:space="preserve"> point, tagging people in the same group, error screens/handling</w:t>
+        <w:t xml:space="preserve"> point, </w:t>
+      </w:r>
+      <w:r>
+        <w:rPr>
+          <w:rFonts w:ascii="Delicious-Roman" w:hAnsi="Delicious-Roman"/>
+          <w:szCs w:val="21"/>
+        </w:rPr>
+        <w:lastRenderedPageBreak/>
+        <w:t>tagging people in the same group, error screens/handling</w:t>
       </w:r>
       <w:r>
         <w:rPr>
@@ -1263,14 +1332,15 @@
     </w:p>
     <w:sectPr>
       <w:pgSz w:w="12240" w:h="15840"/>
-      <w:pgMar w:top="1440" w:right="1800" w:bottom="1440" w:left="1800" w:gutter="0"/>
+      <w:pgMar w:top="1440" w:right="1800" w:bottom="1440" w:left="1800" w:header="720" w:footer="720" w:gutter="0"/>
+      <w:cols w:space="720"/>
     </w:sectPr>
   </w:body>
 </w:document>
 </file>
 
 <file path=word/numbering.xml><?xml version="1.0" encoding="utf-8"?>
-<w:numbering xmlns:mo="http://schemas.microsoft.com/office/mac/office/2008/main" xmlns:ve="http://schemas.openxmlformats.org/markup-compatibility/2006" xmlns:mv="urn:schemas-microsoft-com:mac:vml" xmlns:o="urn:schemas-microsoft-com:office:office" xmlns:r="http://schemas.openxmlformats.org/officeDocument/2006/relationships" xmlns:m="http://schemas.openxmlformats.org/officeDocument/2006/math" xmlns:v="urn:schemas-microsoft-com:vml" xmlns:wp="http://schemas.openxmlformats.org/drawingml/2006/wordprocessingDrawing" xmlns:w10="urn:schemas-microsoft-com:office:word" xmlns:w="http://schemas.openxmlformats.org/wordprocessingml/2006/main" xmlns:wne="http://schemas.microsoft.com/office/word/2006/wordml">
+<w:numbering xmlns:wpc="http://schemas.microsoft.com/office/word/2010/wordprocessingCanvas" xmlns:mc="http://schemas.openxmlformats.org/markup-compatibility/2006" xmlns:o="urn:schemas-microsoft-com:office:office" xmlns:r="http://schemas.openxmlformats.org/officeDocument/2006/relationships" xmlns:m="http://schemas.openxmlformats.org/officeDocument/2006/math" xmlns:v="urn:schemas-microsoft-com:vml" xmlns:wp14="http://schemas.microsoft.com/office/word/2010/wordprocessingDrawing" xmlns:wp="http://schemas.openxmlformats.org/drawingml/2006/wordprocessingDrawing" xmlns:w10="urn:schemas-microsoft-com:office:word" xmlns:w="http://schemas.openxmlformats.org/wordprocessingml/2006/main" xmlns:w14="http://schemas.microsoft.com/office/word/2010/wordml" xmlns:wpg="http://schemas.microsoft.com/office/word/2010/wordprocessingGroup" xmlns:wpi="http://schemas.microsoft.com/office/word/2010/wordprocessingInk" xmlns:wne="http://schemas.microsoft.com/office/word/2006/wordml" xmlns:wps="http://schemas.microsoft.com/office/word/2010/wordprocessingShape" mc:Ignorable="w14 wp14">
   <w:abstractNum w:abstractNumId="0">
     <w:nsid w:val="2E5000A7"/>
     <w:multiLevelType w:val="multilevel"/>
@@ -1782,7 +1852,7 @@
 </file>
 
 <file path=word/styles.xml><?xml version="1.0" encoding="utf-8"?>
-<w:styles xmlns:r="http://schemas.openxmlformats.org/officeDocument/2006/relationships" xmlns:w="http://schemas.openxmlformats.org/wordprocessingml/2006/main">
+<w:styles xmlns:mc="http://schemas.openxmlformats.org/markup-compatibility/2006" xmlns:r="http://schemas.openxmlformats.org/officeDocument/2006/relationships" xmlns:w="http://schemas.openxmlformats.org/wordprocessingml/2006/main" xmlns:w14="http://schemas.microsoft.com/office/word/2010/wordml" mc:Ignorable="w14">
   <w:docDefaults>
     <w:rPrDefault>
       <w:rPr>
@@ -1794,7 +1864,7 @@
     </w:rPrDefault>
     <w:pPrDefault/>
   </w:docDefaults>
-  <w:latentStyles w:defLockedState="0" w:defUIPriority="99" w:defSemiHidden="1" w:defUnhideWhenUsed="1" w:defQFormat="0" w:count="276">
+  <w:latentStyles w:defLockedState="0" w:defUIPriority="99" w:defSemiHidden="1" w:defUnhideWhenUsed="1" w:defQFormat="0" w:count="267">
     <w:lsdException w:name="Normal" w:semiHidden="0" w:uiPriority="0" w:unhideWhenUsed="0" w:qFormat="1"/>
     <w:lsdException w:name="heading 1" w:semiHidden="0" w:uiPriority="9" w:unhideWhenUsed="0" w:qFormat="1"/>
     <w:lsdException w:name="heading 2" w:uiPriority="9" w:qFormat="1"/>
@@ -1940,14 +2010,15 @@
   </w:style>
   <w:style w:type="character" w:default="1" w:styleId="DefaultParagraphFont">
     <w:name w:val="Default Paragraph Font"/>
+    <w:uiPriority w:val="1"/>
     <w:semiHidden/>
     <w:unhideWhenUsed/>
   </w:style>
   <w:style w:type="table" w:default="1" w:styleId="TableNormal">
     <w:name w:val="Normal Table"/>
+    <w:uiPriority w:val="99"/>
     <w:semiHidden/>
     <w:unhideWhenUsed/>
-    <w:qFormat/>
     <w:tblPr>
       <w:tblInd w:w="0" w:type="dxa"/>
       <w:tblCellMar>
@@ -1960,6 +2031,7 @@
   </w:style>
   <w:style w:type="numbering" w:default="1" w:styleId="NoList">
     <w:name w:val="No List"/>
+    <w:uiPriority w:val="99"/>
     <w:semiHidden/>
     <w:unhideWhenUsed/>
   </w:style>
@@ -1982,6 +2054,196 @@
       <w:ind w:left="720"/>
       <w:contextualSpacing/>
     </w:pPr>
+  </w:style>
+</w:styles>
+</file>
+
+<file path=word/stylesWithEffects.xml><?xml version="1.0" encoding="utf-8"?>
+<w:styles xmlns:wpc="http://schemas.microsoft.com/office/word/2010/wordprocessingCanvas" xmlns:mc="http://schemas.openxmlformats.org/markup-compatibility/2006" xmlns:o="urn:schemas-microsoft-com:office:office" xmlns:r="http://schemas.openxmlformats.org/officeDocument/2006/relationships" xmlns:m="http://schemas.openxmlformats.org/officeDocument/2006/math" xmlns:v="urn:schemas-microsoft-com:vml" xmlns:wp14="http://schemas.microsoft.com/office/word/2010/wordprocessingDrawing" xmlns:wp="http://schemas.openxmlformats.org/drawingml/2006/wordprocessingDrawing" xmlns:w10="urn:schemas-microsoft-com:office:word" xmlns:w="http://schemas.openxmlformats.org/wordprocessingml/2006/main" xmlns:w14="http://schemas.microsoft.com/office/word/2010/wordml" xmlns:wpg="http://schemas.microsoft.com/office/word/2010/wordprocessingGroup" xmlns:wpi="http://schemas.microsoft.com/office/word/2010/wordprocessingInk" xmlns:wne="http://schemas.microsoft.com/office/word/2006/wordml" xmlns:wps="http://schemas.microsoft.com/office/word/2010/wordprocessingShape" mc:Ignorable="w14 wp14">
+  <w:docDefaults>
+    <w:rPrDefault>
+      <w:rPr>
+        <w:rFonts w:asciiTheme="minorHAnsi" w:eastAsiaTheme="minorEastAsia" w:hAnsiTheme="minorHAnsi" w:cstheme="minorBidi"/>
+        <w:sz w:val="22"/>
+        <w:szCs w:val="22"/>
+        <w:lang w:val="en-US" w:eastAsia="en-US" w:bidi="ar-SA"/>
+      </w:rPr>
+    </w:rPrDefault>
+    <w:pPrDefault>
+      <w:pPr>
+        <w:spacing w:after="200" w:line="276" w:lineRule="auto"/>
+      </w:pPr>
+    </w:pPrDefault>
+  </w:docDefaults>
+  <w:latentStyles w:defLockedState="0" w:defUIPriority="99" w:defSemiHidden="1" w:defUnhideWhenUsed="1" w:defQFormat="0" w:count="267">
+    <w:lsdException w:name="Normal" w:semiHidden="0" w:uiPriority="0" w:unhideWhenUsed="0" w:qFormat="1"/>
+    <w:lsdException w:name="heading 1" w:semiHidden="0" w:uiPriority="9" w:unhideWhenUsed="0" w:qFormat="1"/>
+    <w:lsdException w:name="heading 2" w:uiPriority="9" w:qFormat="1"/>
+    <w:lsdException w:name="heading 3" w:uiPriority="9" w:qFormat="1"/>
+    <w:lsdException w:name="heading 4" w:uiPriority="9" w:qFormat="1"/>
+    <w:lsdException w:name="heading 5" w:uiPriority="9" w:qFormat="1"/>
+    <w:lsdException w:name="heading 6" w:uiPriority="9" w:qFormat="1"/>
+    <w:lsdException w:name="heading 7" w:uiPriority="9" w:qFormat="1"/>
+    <w:lsdException w:name="heading 8" w:uiPriority="9" w:qFormat="1"/>
+    <w:lsdException w:name="heading 9" w:uiPriority="9" w:qFormat="1"/>
+    <w:lsdException w:name="toc 1" w:uiPriority="39"/>
+    <w:lsdException w:name="toc 2" w:uiPriority="39"/>
+    <w:lsdException w:name="toc 3" w:uiPriority="39"/>
+    <w:lsdException w:name="toc 4" w:uiPriority="39"/>
+    <w:lsdException w:name="toc 5" w:uiPriority="39"/>
+    <w:lsdException w:name="toc 6" w:uiPriority="39"/>
+    <w:lsdException w:name="toc 7" w:uiPriority="39"/>
+    <w:lsdException w:name="toc 8" w:uiPriority="39"/>
+    <w:lsdException w:name="toc 9" w:uiPriority="39"/>
+    <w:lsdException w:name="caption" w:uiPriority="35" w:qFormat="1"/>
+    <w:lsdException w:name="Title" w:semiHidden="0" w:uiPriority="10" w:unhideWhenUsed="0" w:qFormat="1"/>
+    <w:lsdException w:name="Default Paragraph Font" w:uiPriority="1"/>
+    <w:lsdException w:name="Subtitle" w:semiHidden="0" w:uiPriority="11" w:unhideWhenUsed="0" w:qFormat="1"/>
+    <w:lsdException w:name="Strong" w:semiHidden="0" w:uiPriority="22" w:unhideWhenUsed="0" w:qFormat="1"/>
+    <w:lsdException w:name="Emphasis" w:semiHidden="0" w:uiPriority="20" w:unhideWhenUsed="0" w:qFormat="1"/>
+    <w:lsdException w:name="Table Grid" w:semiHidden="0" w:uiPriority="59" w:unhideWhenUsed="0"/>
+    <w:lsdException w:name="Placeholder Text" w:unhideWhenUsed="0"/>
+    <w:lsdException w:name="No Spacing" w:semiHidden="0" w:uiPriority="1" w:unhideWhenUsed="0" w:qFormat="1"/>
+    <w:lsdException w:name="Light Shading" w:semiHidden="0" w:uiPriority="60" w:unhideWhenUsed="0"/>
+    <w:lsdException w:name="Light List" w:semiHidden="0" w:uiPriority="61" w:unhideWhenUsed="0"/>
+    <w:lsdException w:name="Light Grid" w:semiHidden="0" w:uiPriority="62" w:unhideWhenUsed="0"/>
+    <w:lsdException w:name="Medium Shading 1" w:semiHidden="0" w:uiPriority="63" w:unhideWhenUsed="0"/>
+    <w:lsdException w:name="Medium Shading 2" w:semiHidden="0" w:uiPriority="64" w:unhideWhenUsed="0"/>
+    <w:lsdException w:name="Medium List 1" w:semiHidden="0" w:uiPriority="65" w:unhideWhenUsed="0"/>
+    <w:lsdException w:name="Medium List 2" w:semiHidden="0" w:uiPriority="66" w:unhideWhenUsed="0"/>
+    <w:lsdException w:name="Medium Grid 1" w:semiHidden="0" w:uiPriority="67" w:unhideWhenUsed="0"/>
+    <w:lsdException w:name="Medium Grid 2" w:semiHidden="0" w:uiPriority="68" w:unhideWhenUsed="0"/>
+    <w:lsdException w:name="Medium Grid 3" w:semiHidden="0" w:uiPriority="69" w:unhideWhenUsed="0"/>
+    <w:lsdException w:name="Dark List" w:semiHidden="0" w:uiPriority="70" w:unhideWhenUsed="0"/>
+    <w:lsdException w:name="Colorful Shading" w:semiHidden="0" w:uiPriority="71" w:unhideWhenUsed="0"/>
+    <w:lsdException w:name="Colorful List" w:semiHidden="0" w:uiPriority="72" w:unhideWhenUsed="0"/>
+    <w:lsdException w:name="Colorful Grid" w:semiHidden="0" w:uiPriority="73" w:unhideWhenUsed="0"/>
+    <w:lsdException w:name="Light Shading Accent 1" w:semiHidden="0" w:uiPriority="60" w:unhideWhenUsed="0"/>
+    <w:lsdException w:name="Light List Accent 1" w:semiHidden="0" w:uiPriority="61" w:unhideWhenUsed="0"/>
+    <w:lsdException w:name="Light Grid Accent 1" w:semiHidden="0" w:uiPriority="62" w:unhideWhenUsed="0"/>
+    <w:lsdException w:name="Medium Shading 1 Accent 1" w:semiHidden="0" w:uiPriority="63" w:unhideWhenUsed="0"/>
+    <w:lsdException w:name="Medium Shading 2 Accent 1" w:semiHidden="0" w:uiPriority="64" w:unhideWhenUsed="0"/>
+    <w:lsdException w:name="Medium List 1 Accent 1" w:semiHidden="0" w:uiPriority="65" w:unhideWhenUsed="0"/>
+    <w:lsdException w:name="Revision" w:unhideWhenUsed="0"/>
+    <w:lsdException w:name="List Paragraph" w:semiHidden="0" w:uiPriority="34" w:unhideWhenUsed="0" w:qFormat="1"/>
+    <w:lsdException w:name="Quote" w:semiHidden="0" w:uiPriority="29" w:unhideWhenUsed="0" w:qFormat="1"/>
+    <w:lsdException w:name="Intense Quote" w:semiHidden="0" w:uiPriority="30" w:unhideWhenUsed="0" w:qFormat="1"/>
+    <w:lsdException w:name="Medium List 2 Accent 1" w:semiHidden="0" w:uiPriority="66" w:unhideWhenUsed="0"/>
+    <w:lsdException w:name="Medium Grid 1 Accent 1" w:semiHidden="0" w:uiPriority="67" w:unhideWhenUsed="0"/>
+    <w:lsdException w:name="Medium Grid 2 Accent 1" w:semiHidden="0" w:uiPriority="68" w:unhideWhenUsed="0"/>
+    <w:lsdException w:name="Medium Grid 3 Accent 1" w:semiHidden="0" w:uiPriority="69" w:unhideWhenUsed="0"/>
+    <w:lsdException w:name="Dark List Accent 1" w:semiHidden="0" w:uiPriority="70" w:unhideWhenUsed="0"/>
+    <w:lsdException w:name="Colorful Shading Accent 1" w:semiHidden="0" w:uiPriority="71" w:unhideWhenUsed="0"/>
+    <w:lsdException w:name="Colorful List Accent 1" w:semiHidden="0" w:uiPriority="72" w:unhideWhenUsed="0"/>
+    <w:lsdException w:name="Colorful Grid Accent 1" w:semiHidden="0" w:uiPriority="73" w:unhideWhenUsed="0"/>
+    <w:lsdException w:name="Light Shading Accent 2" w:semiHidden="0" w:uiPriority="60" w:unhideWhenUsed="0"/>
+    <w:lsdException w:name="Light List Accent 2" w:semiHidden="0" w:uiPriority="61" w:unhideWhenUsed="0"/>
+    <w:lsdException w:name="Light Grid Accent 2" w:semiHidden="0" w:uiPriority="62" w:unhideWhenUsed="0"/>
+    <w:lsdException w:name="Medium Shading 1 Accent 2" w:semiHidden="0" w:uiPriority="63" w:unhideWhenUsed="0"/>
+    <w:lsdException w:name="Medium Shading 2 Accent 2" w:semiHidden="0" w:uiPriority="64" w:unhideWhenUsed="0"/>
+    <w:lsdException w:name="Medium List 1 Accent 2" w:semiHidden="0" w:uiPriority="65" w:unhideWhenUsed="0"/>
+    <w:lsdException w:name="Medium List 2 Accent 2" w:semiHidden="0" w:uiPriority="66" w:unhideWhenUsed="0"/>
+    <w:lsdException w:name="Medium Grid 1 Accent 2" w:semiHidden="0" w:uiPriority="67" w:unhideWhenUsed="0"/>
+    <w:lsdException w:name="Medium Grid 2 Accent 2" w:semiHidden="0" w:uiPriority="68" w:unhideWhenUsed="0"/>
+    <w:lsdException w:name="Medium Grid 3 Accent 2" w:semiHidden="0" w:uiPriority="69" w:unhideWhenUsed="0"/>
+    <w:lsdException w:name="Dark List Accent 2" w:semiHidden="0" w:uiPriority="70" w:unhideWhenUsed="0"/>
+    <w:lsdException w:name="Colorful Shading Accent 2" w:semiHidden="0" w:uiPriority="71" w:unhideWhenUsed="0"/>
+    <w:lsdException w:name="Colorful List Accent 2" w:semiHidden="0" w:uiPriority="72" w:unhideWhenUsed="0"/>
+    <w:lsdException w:name="Colorful Grid Accent 2" w:semiHidden="0" w:uiPriority="73" w:unhideWhenUsed="0"/>
+    <w:lsdException w:name="Light Shading Accent 3" w:semiHidden="0" w:uiPriority="60" w:unhideWhenUsed="0"/>
+    <w:lsdException w:name="Light List Accent 3" w:semiHidden="0" w:uiPriority="61" w:unhideWhenUsed="0"/>
+    <w:lsdException w:name="Light Grid Accent 3" w:semiHidden="0" w:uiPriority="62" w:unhideWhenUsed="0"/>
+    <w:lsdException w:name="Medium Shading 1 Accent 3" w:semiHidden="0" w:uiPriority="63" w:unhideWhenUsed="0"/>
+    <w:lsdException w:name="Medium Shading 2 Accent 3" w:semiHidden="0" w:uiPriority="64" w:unhideWhenUsed="0"/>
+    <w:lsdException w:name="Medium List 1 Accent 3" w:semiHidden="0" w:uiPriority="65" w:unhideWhenUsed="0"/>
+    <w:lsdException w:name="Medium List 2 Accent 3" w:semiHidden="0" w:uiPriority="66" w:unhideWhenUsed="0"/>
+    <w:lsdException w:name="Medium Grid 1 Accent 3" w:semiHidden="0" w:uiPriority="67" w:unhideWhenUsed="0"/>
+    <w:lsdException w:name="Medium Grid 2 Accent 3" w:semiHidden="0" w:uiPriority="68" w:unhideWhenUsed="0"/>
+    <w:lsdException w:name="Medium Grid 3 Accent 3" w:semiHidden="0" w:uiPriority="69" w:unhideWhenUsed="0"/>
+    <w:lsdException w:name="Dark List Accent 3" w:semiHidden="0" w:uiPriority="70" w:unhideWhenUsed="0"/>
+    <w:lsdException w:name="Colorful Shading Accent 3" w:semiHidden="0" w:uiPriority="71" w:unhideWhenUsed="0"/>
+    <w:lsdException w:name="Colorful List Accent 3" w:semiHidden="0" w:uiPriority="72" w:unhideWhenUsed="0"/>
+    <w:lsdException w:name="Colorful Grid Accent 3" w:semiHidden="0" w:uiPriority="73" w:unhideWhenUsed="0"/>
+    <w:lsdException w:name="Light Shading Accent 4" w:semiHidden="0" w:uiPriority="60" w:unhideWhenUsed="0"/>
+    <w:lsdException w:name="Light List Accent 4" w:semiHidden="0" w:uiPriority="61" w:unhideWhenUsed="0"/>
+    <w:lsdException w:name="Light Grid Accent 4" w:semiHidden="0" w:uiPriority="62" w:unhideWhenUsed="0"/>
+    <w:lsdException w:name="Medium Shading 1 Accent 4" w:semiHidden="0" w:uiPriority="63" w:unhideWhenUsed="0"/>
+    <w:lsdException w:name="Medium Shading 2 Accent 4" w:semiHidden="0" w:uiPriority="64" w:unhideWhenUsed="0"/>
+    <w:lsdException w:name="Medium List 1 Accent 4" w:semiHidden="0" w:uiPriority="65" w:unhideWhenUsed="0"/>
+    <w:lsdException w:name="Medium List 2 Accent 4" w:semiHidden="0" w:uiPriority="66" w:unhideWhenUsed="0"/>
+    <w:lsdException w:name="Medium Grid 1 Accent 4" w:semiHidden="0" w:uiPriority="67" w:unhideWhenUsed="0"/>
+    <w:lsdException w:name="Medium Grid 2 Accent 4" w:semiHidden="0" w:uiPriority="68" w:unhideWhenUsed="0"/>
+    <w:lsdException w:name="Medium Grid 3 Accent 4" w:semiHidden="0" w:uiPriority="69" w:unhideWhenUsed="0"/>
+    <w:lsdException w:name="Dark List Accent 4" w:semiHidden="0" w:uiPriority="70" w:unhideWhenUsed="0"/>
+    <w:lsdException w:name="Colorful Shading Accent 4" w:semiHidden="0" w:uiPriority="71" w:unhideWhenUsed="0"/>
+    <w:lsdException w:name="Colorful List Accent 4" w:semiHidden="0" w:uiPriority="72" w:unhideWhenUsed="0"/>
+    <w:lsdException w:name="Colorful Grid Accent 4" w:semiHidden="0" w:uiPriority="73" w:unhideWhenUsed="0"/>
+    <w:lsdException w:name="Light Shading Accent 5" w:semiHidden="0" w:uiPriority="60" w:unhideWhenUsed="0"/>
+    <w:lsdException w:name="Light List Accent 5" w:semiHidden="0" w:uiPriority="61" w:unhideWhenUsed="0"/>
+    <w:lsdException w:name="Light Grid Accent 5" w:semiHidden="0" w:uiPriority="62" w:unhideWhenUsed="0"/>
+    <w:lsdException w:name="Medium Shading 1 Accent 5" w:semiHidden="0" w:uiPriority="63" w:unhideWhenUsed="0"/>
+    <w:lsdException w:name="Medium Shading 2 Accent 5" w:semiHidden="0" w:uiPriority="64" w:unhideWhenUsed="0"/>
+    <w:lsdException w:name="Medium List 1 Accent 5" w:semiHidden="0" w:uiPriority="65" w:unhideWhenUsed="0"/>
+    <w:lsdException w:name="Medium List 2 Accent 5" w:semiHidden="0" w:uiPriority="66" w:unhideWhenUsed="0"/>
+    <w:lsdException w:name="Medium Grid 1 Accent 5" w:semiHidden="0" w:uiPriority="67" w:unhideWhenUsed="0"/>
+    <w:lsdException w:name="Medium Grid 2 Accent 5" w:semiHidden="0" w:uiPriority="68" w:unhideWhenUsed="0"/>
+    <w:lsdException w:name="Medium Grid 3 Accent 5" w:semiHidden="0" w:uiPriority="69" w:unhideWhenUsed="0"/>
+    <w:lsdException w:name="Dark List Accent 5" w:semiHidden="0" w:uiPriority="70" w:unhideWhenUsed="0"/>
+    <w:lsdException w:name="Colorful Shading Accent 5" w:semiHidden="0" w:uiPriority="71" w:unhideWhenUsed="0"/>
+    <w:lsdException w:name="Colorful List Accent 5" w:semiHidden="0" w:uiPriority="72" w:unhideWhenUsed="0"/>
+    <w:lsdException w:name="Colorful Grid Accent 5" w:semiHidden="0" w:uiPriority="73" w:unhideWhenUsed="0"/>
+    <w:lsdException w:name="Light Shading Accent 6" w:semiHidden="0" w:uiPriority="60" w:unhideWhenUsed="0"/>
+    <w:lsdException w:name="Light List Accent 6" w:semiHidden="0" w:uiPriority="61" w:unhideWhenUsed="0"/>
+    <w:lsdException w:name="Light Grid Accent 6" w:semiHidden="0" w:uiPriority="62" w:unhideWhenUsed="0"/>
+    <w:lsdException w:name="Medium Shading 1 Accent 6" w:semiHidden="0" w:uiPriority="63" w:unhideWhenUsed="0"/>
+    <w:lsdException w:name="Medium Shading 2 Accent 6" w:semiHidden="0" w:uiPriority="64" w:unhideWhenUsed="0"/>
+    <w:lsdException w:name="Medium List 1 Accent 6" w:semiHidden="0" w:uiPriority="65" w:unhideWhenUsed="0"/>
+    <w:lsdException w:name="Medium List 2 Accent 6" w:semiHidden="0" w:uiPriority="66" w:unhideWhenUsed="0"/>
+    <w:lsdException w:name="Medium Grid 1 Accent 6" w:semiHidden="0" w:uiPriority="67" w:unhideWhenUsed="0"/>
+    <w:lsdException w:name="Medium Grid 2 Accent 6" w:semiHidden="0" w:uiPriority="68" w:unhideWhenUsed="0"/>
+    <w:lsdException w:name="Medium Grid 3 Accent 6" w:semiHidden="0" w:uiPriority="69" w:unhideWhenUsed="0"/>
+    <w:lsdException w:name="Dark List Accent 6" w:semiHidden="0" w:uiPriority="70" w:unhideWhenUsed="0"/>
+    <w:lsdException w:name="Colorful Shading Accent 6" w:semiHidden="0" w:uiPriority="71" w:unhideWhenUsed="0"/>
+    <w:lsdException w:name="Colorful List Accent 6" w:semiHidden="0" w:uiPriority="72" w:unhideWhenUsed="0"/>
+    <w:lsdException w:name="Colorful Grid Accent 6" w:semiHidden="0" w:uiPriority="73" w:unhideWhenUsed="0"/>
+    <w:lsdException w:name="Subtle Emphasis" w:semiHidden="0" w:uiPriority="19" w:unhideWhenUsed="0" w:qFormat="1"/>
+    <w:lsdException w:name="Intense Emphasis" w:semiHidden="0" w:uiPriority="21" w:unhideWhenUsed="0" w:qFormat="1"/>
+    <w:lsdException w:name="Subtle Reference" w:semiHidden="0" w:uiPriority="31" w:unhideWhenUsed="0" w:qFormat="1"/>
+    <w:lsdException w:name="Intense Reference" w:semiHidden="0" w:uiPriority="32" w:unhideWhenUsed="0" w:qFormat="1"/>
+    <w:lsdException w:name="Book Title" w:semiHidden="0" w:uiPriority="33" w:unhideWhenUsed="0" w:qFormat="1"/>
+    <w:lsdException w:name="Bibliography" w:uiPriority="37"/>
+    <w:lsdException w:name="TOC Heading" w:uiPriority="39" w:qFormat="1"/>
+  </w:latentStyles>
+  <w:style w:type="paragraph" w:default="1" w:styleId="Normal">
+    <w:name w:val="Normal"/>
+    <w:qFormat/>
+  </w:style>
+  <w:style w:type="character" w:default="1" w:styleId="DefaultParagraphFont">
+    <w:name w:val="Default Paragraph Font"/>
+    <w:uiPriority w:val="1"/>
+    <w:semiHidden/>
+    <w:unhideWhenUsed/>
+  </w:style>
+  <w:style w:type="table" w:default="1" w:styleId="TableNormal">
+    <w:name w:val="Normal Table"/>
+    <w:uiPriority w:val="99"/>
+    <w:semiHidden/>
+    <w:unhideWhenUsed/>
+    <w:tblPr>
+      <w:tblInd w:w="0" w:type="dxa"/>
+      <w:tblCellMar>
+        <w:top w:w="0" w:type="dxa"/>
+        <w:left w:w="108" w:type="dxa"/>
+        <w:bottom w:w="0" w:type="dxa"/>
+        <w:right w:w="108" w:type="dxa"/>
+      </w:tblCellMar>
+    </w:tblPr>
+  </w:style>
+  <w:style w:type="numbering" w:default="1" w:styleId="NoList">
+    <w:name w:val="No List"/>
+    <w:uiPriority w:val="99"/>
+    <w:semiHidden/>
+    <w:unhideWhenUsed/>
   </w:style>
 </w:styles>
 </file>

</xml_diff>